<commit_message>
Some Last changes to variables + sigmoid + report
</commit_message>
<xml_diff>
--- a/Documents/Robotics CW2.docx
+++ b/Documents/Robotics CW2.docx
@@ -69,6 +69,35 @@
           <w:rFonts w:ascii="Arial" w:hAnsi="Arial" w:cs="Arial"/>
           <w:lang w:val="en-GB"/>
         </w:rPr>
+        <w:t>Overview</w:t>
+      </w:r>
+    </w:p>
+    <w:p>
+      <w:pPr>
+        <w:rPr>
+          <w:lang w:val="en-GB"/>
+        </w:rPr>
+      </w:pPr>
+      <w:r>
+        <w:rPr>
+          <w:lang w:val="en-GB"/>
+        </w:rPr>
+        <w:t>This report aims to describe and analyse the decisions and techniques used in developing a genetic algorithm to evolve an artificial neural network robot controller for the e-puck robot to simulate the behaviour of a rat in an elevated plus-maze.</w:t>
+      </w:r>
+    </w:p>
+    <w:p>
+      <w:pPr>
+        <w:pStyle w:val="Heading1"/>
+        <w:rPr>
+          <w:rFonts w:ascii="Arial" w:hAnsi="Arial" w:cs="Arial"/>
+          <w:lang w:val="en-GB"/>
+        </w:rPr>
+      </w:pPr>
+      <w:r>
+        <w:rPr>
+          <w:rFonts w:ascii="Arial" w:hAnsi="Arial" w:cs="Arial"/>
+          <w:lang w:val="en-GB"/>
+        </w:rPr>
         <w:t>Arena</w:t>
       </w:r>
     </w:p>
@@ -76,7 +105,6 @@
       <w:pPr>
         <w:rPr>
           <w:rFonts w:ascii="Arial" w:hAnsi="Arial" w:cs="Arial"/>
-          <w:sz w:val="24"/>
           <w:szCs w:val="24"/>
           <w:lang w:val="en-GB"/>
         </w:rPr>
@@ -84,7 +112,6 @@
       <w:r>
         <w:rPr>
           <w:rFonts w:ascii="Arial" w:hAnsi="Arial" w:cs="Arial"/>
-          <w:sz w:val="24"/>
           <w:szCs w:val="24"/>
           <w:lang w:val="en-GB"/>
         </w:rPr>
@@ -93,7 +120,6 @@
       <w:r>
         <w:rPr>
           <w:rFonts w:ascii="Arial" w:hAnsi="Arial" w:cs="Arial"/>
-          <w:sz w:val="24"/>
           <w:szCs w:val="24"/>
           <w:lang w:val="en-GB"/>
         </w:rPr>
@@ -102,7 +128,6 @@
       <w:r>
         <w:rPr>
           <w:rFonts w:ascii="Arial" w:hAnsi="Arial" w:cs="Arial"/>
-          <w:sz w:val="24"/>
           <w:szCs w:val="24"/>
           <w:lang w:val="en-GB"/>
         </w:rPr>
@@ -111,7 +136,6 @@
       <w:r>
         <w:rPr>
           <w:rFonts w:ascii="Arial" w:hAnsi="Arial" w:cs="Arial"/>
-          <w:sz w:val="24"/>
           <w:szCs w:val="24"/>
           <w:lang w:val="en-GB"/>
         </w:rPr>
@@ -120,7 +144,6 @@
       <w:r>
         <w:rPr>
           <w:rFonts w:ascii="Arial" w:hAnsi="Arial" w:cs="Arial"/>
-          <w:sz w:val="24"/>
           <w:szCs w:val="24"/>
           <w:lang w:val="en-GB"/>
         </w:rPr>
@@ -129,7 +152,6 @@
       <w:r>
         <w:rPr>
           <w:rFonts w:ascii="Arial" w:hAnsi="Arial" w:cs="Arial"/>
-          <w:sz w:val="24"/>
           <w:szCs w:val="24"/>
           <w:lang w:val="en-GB"/>
         </w:rPr>
@@ -138,7 +160,6 @@
       <w:r>
         <w:rPr>
           <w:rFonts w:ascii="Arial" w:hAnsi="Arial" w:cs="Arial"/>
-          <w:sz w:val="24"/>
           <w:szCs w:val="24"/>
           <w:lang w:val="en-GB"/>
         </w:rPr>
@@ -147,7 +168,6 @@
       <w:r>
         <w:rPr>
           <w:rFonts w:ascii="Arial" w:hAnsi="Arial" w:cs="Arial"/>
-          <w:sz w:val="24"/>
           <w:szCs w:val="24"/>
           <w:lang w:val="en-GB"/>
         </w:rPr>
@@ -157,18 +177,17 @@
         <w:sdtPr>
           <w:rPr>
             <w:rFonts w:ascii="Arial" w:hAnsi="Arial" w:cs="Arial"/>
-            <w:sz w:val="24"/>
             <w:szCs w:val="24"/>
             <w:lang w:val="en-GB"/>
           </w:rPr>
           <w:id w:val="-1278415179"/>
           <w:citation/>
         </w:sdtPr>
+        <w:sdtEndPr/>
         <w:sdtContent>
           <w:r>
             <w:rPr>
               <w:rFonts w:ascii="Arial" w:hAnsi="Arial" w:cs="Arial"/>
-              <w:sz w:val="24"/>
               <w:szCs w:val="24"/>
               <w:lang w:val="en-GB"/>
             </w:rPr>
@@ -177,7 +196,6 @@
           <w:r>
             <w:rPr>
               <w:rFonts w:ascii="Arial" w:hAnsi="Arial" w:cs="Arial"/>
-              <w:sz w:val="24"/>
               <w:szCs w:val="24"/>
             </w:rPr>
             <w:instrText xml:space="preserve"> CITATION Hog96 \l 1033 </w:instrText>
@@ -185,7 +203,6 @@
           <w:r>
             <w:rPr>
               <w:rFonts w:ascii="Arial" w:hAnsi="Arial" w:cs="Arial"/>
-              <w:sz w:val="24"/>
               <w:szCs w:val="24"/>
               <w:lang w:val="en-GB"/>
             </w:rPr>
@@ -195,7 +212,6 @@
             <w:rPr>
               <w:rFonts w:ascii="Arial" w:hAnsi="Arial" w:cs="Arial"/>
               <w:noProof/>
-              <w:sz w:val="24"/>
               <w:szCs w:val="24"/>
             </w:rPr>
             <w:t>(Sandy, 1996)</w:t>
@@ -203,7 +219,6 @@
           <w:r>
             <w:rPr>
               <w:rFonts w:ascii="Arial" w:hAnsi="Arial" w:cs="Arial"/>
-              <w:sz w:val="24"/>
               <w:szCs w:val="24"/>
               <w:lang w:val="en-GB"/>
             </w:rPr>
@@ -214,7 +229,6 @@
       <w:r>
         <w:rPr>
           <w:rFonts w:ascii="Arial" w:hAnsi="Arial" w:cs="Arial"/>
-          <w:sz w:val="24"/>
           <w:szCs w:val="24"/>
           <w:lang w:val="en-GB"/>
         </w:rPr>
@@ -225,7 +239,6 @@
       <w:pPr>
         <w:rPr>
           <w:rFonts w:ascii="Arial" w:hAnsi="Arial" w:cs="Arial"/>
-          <w:sz w:val="24"/>
           <w:szCs w:val="24"/>
           <w:lang w:val="en-GB"/>
         </w:rPr>
@@ -233,7 +246,6 @@
       <w:r>
         <w:rPr>
           <w:rFonts w:ascii="Arial" w:hAnsi="Arial" w:cs="Arial"/>
-          <w:sz w:val="24"/>
           <w:szCs w:val="24"/>
           <w:lang w:val="en-GB"/>
         </w:rPr>
@@ -242,7 +254,6 @@
       <w:r>
         <w:rPr>
           <w:rFonts w:ascii="Arial" w:hAnsi="Arial" w:cs="Arial"/>
-          <w:sz w:val="24"/>
           <w:szCs w:val="24"/>
           <w:lang w:val="en-GB"/>
         </w:rPr>
@@ -251,7 +262,6 @@
       <w:r>
         <w:rPr>
           <w:rFonts w:ascii="Arial" w:hAnsi="Arial" w:cs="Arial"/>
-          <w:sz w:val="24"/>
           <w:szCs w:val="24"/>
           <w:lang w:val="en-GB"/>
         </w:rPr>
@@ -260,7 +270,6 @@
       <w:r>
         <w:rPr>
           <w:rFonts w:ascii="Arial" w:hAnsi="Arial" w:cs="Arial"/>
-          <w:sz w:val="24"/>
           <w:szCs w:val="24"/>
           <w:lang w:val="en-GB"/>
         </w:rPr>
@@ -269,24 +278,21 @@
       <w:r>
         <w:rPr>
           <w:rFonts w:ascii="Arial" w:hAnsi="Arial" w:cs="Arial"/>
-          <w:sz w:val="24"/>
           <w:szCs w:val="24"/>
           <w:lang w:val="en-GB"/>
         </w:rPr>
-      </w:r>
-      <w:r>
-        <w:rPr>
-          <w:rFonts w:ascii="Arial" w:hAnsi="Arial" w:cs="Arial"/>
-          <w:sz w:val="24"/>
+        <w:instrText xml:space="preserve"> \* MERGEFORMAT </w:instrText>
+      </w:r>
+      <w:r>
+        <w:rPr>
+          <w:rFonts w:ascii="Arial" w:hAnsi="Arial" w:cs="Arial"/>
           <w:szCs w:val="24"/>
           <w:lang w:val="en-GB"/>
         </w:rPr>
-        <w:instrText xml:space="preserve"> \* MERGEFORMAT </w:instrText>
-      </w:r>
-      <w:r>
-        <w:rPr>
-          <w:rFonts w:ascii="Arial" w:hAnsi="Arial" w:cs="Arial"/>
-          <w:sz w:val="24"/>
+      </w:r>
+      <w:r>
+        <w:rPr>
+          <w:rFonts w:ascii="Arial" w:hAnsi="Arial" w:cs="Arial"/>
           <w:szCs w:val="24"/>
           <w:lang w:val="en-GB"/>
         </w:rPr>
@@ -295,7 +301,6 @@
       <w:r>
         <w:rPr>
           <w:rFonts w:ascii="Arial" w:hAnsi="Arial" w:cs="Arial"/>
-          <w:sz w:val="24"/>
           <w:szCs w:val="24"/>
         </w:rPr>
         <w:t xml:space="preserve">Table </w:t>
@@ -304,7 +309,6 @@
         <w:rPr>
           <w:rFonts w:ascii="Arial" w:hAnsi="Arial" w:cs="Arial"/>
           <w:noProof/>
-          <w:sz w:val="24"/>
           <w:szCs w:val="24"/>
         </w:rPr>
         <w:t>1</w:t>
@@ -312,7 +316,6 @@
       <w:r>
         <w:rPr>
           <w:rFonts w:ascii="Arial" w:hAnsi="Arial" w:cs="Arial"/>
-          <w:sz w:val="24"/>
           <w:szCs w:val="24"/>
           <w:lang w:val="en-GB"/>
         </w:rPr>
@@ -321,7 +324,6 @@
       <w:r>
         <w:rPr>
           <w:rFonts w:ascii="Arial" w:hAnsi="Arial" w:cs="Arial"/>
-          <w:sz w:val="24"/>
           <w:szCs w:val="24"/>
           <w:lang w:val="en-GB"/>
         </w:rPr>
@@ -330,7 +332,6 @@
       <w:r>
         <w:rPr>
           <w:rFonts w:ascii="Arial" w:hAnsi="Arial" w:cs="Arial"/>
-          <w:sz w:val="24"/>
           <w:szCs w:val="24"/>
           <w:lang w:val="en-GB"/>
         </w:rPr>
@@ -341,7 +342,6 @@
       <w:pPr>
         <w:rPr>
           <w:rFonts w:ascii="Arial" w:hAnsi="Arial" w:cs="Arial"/>
-          <w:sz w:val="24"/>
           <w:szCs w:val="24"/>
           <w:lang w:val="en-GB"/>
         </w:rPr>
@@ -349,25 +349,54 @@
       <w:r>
         <w:rPr>
           <w:rFonts w:ascii="Arial" w:hAnsi="Arial" w:cs="Arial"/>
-          <w:sz w:val="24"/>
           <w:szCs w:val="24"/>
           <w:lang w:val="en-GB"/>
         </w:rPr>
-        <w:t>The only alteration made was making the height of the closed arm walls lower</w:t>
-      </w:r>
-      <w:r>
-        <w:rPr>
-          <w:rFonts w:ascii="Arial" w:hAnsi="Arial" w:cs="Arial"/>
-          <w:sz w:val="24"/>
+        <w:t>The only alteration</w:t>
+      </w:r>
+      <w:r>
+        <w:rPr>
+          <w:rFonts w:ascii="Arial" w:hAnsi="Arial" w:cs="Arial"/>
           <w:szCs w:val="24"/>
           <w:lang w:val="en-GB"/>
         </w:rPr>
+        <w:t>s</w:t>
+      </w:r>
+      <w:r>
+        <w:rPr>
+          <w:rFonts w:ascii="Arial" w:hAnsi="Arial" w:cs="Arial"/>
+          <w:szCs w:val="24"/>
+          <w:lang w:val="en-GB"/>
+        </w:rPr>
+        <w:t xml:space="preserve"> made </w:t>
+      </w:r>
+      <w:r>
+        <w:rPr>
+          <w:rFonts w:ascii="Arial" w:hAnsi="Arial" w:cs="Arial"/>
+          <w:szCs w:val="24"/>
+          <w:lang w:val="en-GB"/>
+        </w:rPr>
+        <w:t>were to the height of the walls around the arms of the EPM. We made</w:t>
+      </w:r>
+      <w:r>
+        <w:rPr>
+          <w:rFonts w:ascii="Arial" w:hAnsi="Arial" w:cs="Arial"/>
+          <w:szCs w:val="24"/>
+          <w:lang w:val="en-GB"/>
+        </w:rPr>
+        <w:t xml:space="preserve"> the height of the closed arm walls lower</w:t>
+      </w:r>
+      <w:r>
+        <w:rPr>
+          <w:rFonts w:ascii="Arial" w:hAnsi="Arial" w:cs="Arial"/>
+          <w:szCs w:val="24"/>
+          <w:lang w:val="en-GB"/>
+        </w:rPr>
         <w:t xml:space="preserve"> by 10cm. This was done </w:t>
       </w:r>
       <w:r>
         <w:rPr>
           <w:rFonts w:ascii="Arial" w:hAnsi="Arial" w:cs="Arial"/>
-          <w:sz w:val="24"/>
           <w:szCs w:val="24"/>
           <w:lang w:val="en-GB"/>
         </w:rPr>
@@ -376,7 +405,6 @@
       <w:r>
         <w:rPr>
           <w:rFonts w:ascii="Arial" w:hAnsi="Arial" w:cs="Arial"/>
-          <w:sz w:val="24"/>
           <w:szCs w:val="24"/>
           <w:lang w:val="en-GB"/>
         </w:rPr>
@@ -385,7 +413,6 @@
       <w:r>
         <w:rPr>
           <w:rFonts w:ascii="Arial" w:hAnsi="Arial" w:cs="Arial"/>
-          <w:sz w:val="24"/>
           <w:szCs w:val="24"/>
           <w:lang w:val="en-GB"/>
         </w:rPr>
@@ -394,7 +421,6 @@
       <w:r>
         <w:rPr>
           <w:rFonts w:ascii="Arial" w:hAnsi="Arial" w:cs="Arial"/>
-          <w:sz w:val="24"/>
           <w:szCs w:val="24"/>
           <w:lang w:val="en-GB"/>
         </w:rPr>
@@ -403,7 +429,6 @@
       <w:r>
         <w:rPr>
           <w:rFonts w:ascii="Arial" w:hAnsi="Arial" w:cs="Arial"/>
-          <w:sz w:val="24"/>
           <w:szCs w:val="24"/>
           <w:lang w:val="en-GB"/>
         </w:rPr>
@@ -412,31 +437,35 @@
       <w:r>
         <w:rPr>
           <w:rFonts w:ascii="Arial" w:hAnsi="Arial" w:cs="Arial"/>
-          <w:sz w:val="24"/>
           <w:szCs w:val="24"/>
           <w:lang w:val="en-GB"/>
         </w:rPr>
+        <w:t xml:space="preserve">We also added a 2.5 cm wall around the closed arms to prevent our robot from falling. </w:t>
+      </w:r>
+    </w:p>
+    <w:p>
+      <w:pPr>
+        <w:rPr>
+          <w:rFonts w:ascii="Arial" w:hAnsi="Arial" w:cs="Arial"/>
+          <w:szCs w:val="24"/>
+          <w:lang w:val="en-GB"/>
+        </w:rPr>
+      </w:pPr>
+      <w:r>
+        <w:rPr>
+          <w:rFonts w:ascii="Arial" w:hAnsi="Arial" w:cs="Arial"/>
+          <w:szCs w:val="24"/>
+          <w:lang w:val="en-GB"/>
+        </w:rPr>
         <w:t>One aspect of</w:t>
       </w:r>
       <w:r>
         <w:rPr>
           <w:rFonts w:ascii="Arial" w:hAnsi="Arial" w:cs="Arial"/>
-          <w:sz w:val="24"/>
           <w:szCs w:val="24"/>
           <w:lang w:val="en-GB"/>
         </w:rPr>
-        <w:t xml:space="preserve"> note is that the elevation does not influence our simulation, but our aim was to create an arena that would be as close to the actual specifications used in rea</w:t>
-      </w:r>
-      <w:bookmarkStart w:id="0" w:name="_GoBack"/>
-      <w:bookmarkEnd w:id="0"/>
-      <w:r>
-        <w:rPr>
-          <w:rFonts w:ascii="Arial" w:hAnsi="Arial" w:cs="Arial"/>
-          <w:sz w:val="24"/>
-          <w:szCs w:val="24"/>
-          <w:lang w:val="en-GB"/>
-        </w:rPr>
-        <w:t>l tests.</w:t>
+        <w:t xml:space="preserve"> note is that the elevation does not influence our simulation, but our aim was to create an arena that would be as close to the actual specifications used in real tests.</w:t>
       </w:r>
     </w:p>
     <w:p>
@@ -449,8 +478,8 @@
           <w:rFonts w:ascii="Arial" w:hAnsi="Arial" w:cs="Arial"/>
         </w:rPr>
       </w:pPr>
+      <w:bookmarkStart w:id="0" w:name="_Ref446947121"/>
       <w:bookmarkStart w:id="1" w:name="_Ref446947115"/>
-      <w:bookmarkStart w:id="2" w:name="_Ref446947121"/>
       <w:r>
         <w:rPr>
           <w:rFonts w:ascii="Arial" w:hAnsi="Arial" w:cs="Arial"/>
@@ -488,7 +517,7 @@
         </w:rPr>
         <w:fldChar w:fldCharType="end"/>
       </w:r>
-      <w:bookmarkEnd w:id="2"/>
+      <w:bookmarkEnd w:id="0"/>
       <w:r>
         <w:rPr>
           <w:rFonts w:ascii="Arial" w:hAnsi="Arial" w:cs="Arial"/>
@@ -600,7 +629,14 @@
                 <w:rFonts w:ascii="Arial" w:hAnsi="Arial" w:cs="Arial"/>
                 <w:lang w:val="en-GB"/>
               </w:rPr>
-              <w:t>50 x 10 x 0 cm</w:t>
+              <w:t>50 x 10 x 2.5</w:t>
+            </w:r>
+            <w:r>
+              <w:rPr>
+                <w:rFonts w:ascii="Arial" w:hAnsi="Arial" w:cs="Arial"/>
+                <w:lang w:val="en-GB"/>
+              </w:rPr>
+              <w:t xml:space="preserve"> cm</w:t>
             </w:r>
           </w:p>
         </w:tc>
@@ -713,10 +749,10 @@
         </w:rPr>
         <w:lastRenderedPageBreak/>
         <w:drawing>
-          <wp:inline distT="0" distB="0" distL="0" distR="0" wp14:anchorId="7BA4ADD7" wp14:editId="77ADF9A1">
-            <wp:extent cx="3084737" cy="2796037"/>
-            <wp:effectExtent l="0" t="0" r="1905" b="4445"/>
-            <wp:docPr id="1" name="Picture 1"/>
+          <wp:inline distT="0" distB="0" distL="0" distR="0" wp14:anchorId="4023AB2D" wp14:editId="336ABAA2">
+            <wp:extent cx="3189480" cy="2524125"/>
+            <wp:effectExtent l="0" t="0" r="0" b="0"/>
+            <wp:docPr id="14" name="Picture 14"/>
             <wp:cNvGraphicFramePr>
               <a:graphicFrameLocks xmlns:a="http://schemas.openxmlformats.org/drawingml/2006/main" noChangeAspect="1"/>
             </wp:cNvGraphicFramePr>
@@ -724,29 +760,36 @@
               <a:graphicData uri="http://schemas.openxmlformats.org/drawingml/2006/picture">
                 <pic:pic xmlns:pic="http://schemas.openxmlformats.org/drawingml/2006/picture">
                   <pic:nvPicPr>
-                    <pic:cNvPr id="1" name="EPM.png"/>
+                    <pic:cNvPr id="14" name="EPM.png"/>
                     <pic:cNvPicPr/>
                   </pic:nvPicPr>
-                  <pic:blipFill>
-                    <a:blip r:embed="rId7">
+                  <pic:blipFill rotWithShape="1">
+                    <a:blip r:embed="rId7" cstate="print">
                       <a:extLst>
                         <a:ext uri="{28A0092B-C50C-407E-A947-70E740481C1C}">
                           <a14:useLocalDpi xmlns:a14="http://schemas.microsoft.com/office/drawing/2010/main" val="0"/>
                         </a:ext>
                       </a:extLst>
                     </a:blip>
-                    <a:stretch>
-                      <a:fillRect/>
-                    </a:stretch>
+                    <a:srcRect r="51602" b="31909"/>
+                    <a:stretch/>
                   </pic:blipFill>
-                  <pic:spPr>
+                  <pic:spPr bwMode="auto">
                     <a:xfrm>
                       <a:off x="0" y="0"/>
-                      <a:ext cx="3084737" cy="2796037"/>
+                      <a:ext cx="3200281" cy="2532673"/>
                     </a:xfrm>
                     <a:prstGeom prst="rect">
                       <a:avLst/>
                     </a:prstGeom>
+                    <a:ln>
+                      <a:noFill/>
+                    </a:ln>
+                    <a:extLst>
+                      <a:ext uri="{53640926-AAD7-44D8-BBD7-CCE9431645EC}">
+                        <a14:shadowObscured xmlns:a14="http://schemas.microsoft.com/office/drawing/2010/main"/>
+                      </a:ext>
+                    </a:extLst>
                   </pic:spPr>
                 </pic:pic>
               </a:graphicData>
@@ -767,7 +810,7 @@
           <w:lang w:eastAsia="en-US"/>
         </w:rPr>
         <w:drawing>
-          <wp:inline distT="0" distB="0" distL="0" distR="0" wp14:anchorId="684E7E50" wp14:editId="2650A166">
+          <wp:inline distT="0" distB="0" distL="0" distR="0" wp14:anchorId="2086B82A" wp14:editId="6B53D888">
             <wp:extent cx="2676525" cy="2805967"/>
             <wp:effectExtent l="0" t="0" r="0" b="0"/>
             <wp:docPr id="4" name="Picture 4"/>
@@ -821,9 +864,9 @@
         <w:pStyle w:val="Caption"/>
         <w:rPr>
           <w:rFonts w:ascii="Arial" w:hAnsi="Arial" w:cs="Arial"/>
-          <w:lang w:val="en-GB"/>
         </w:rPr>
       </w:pPr>
+      <w:bookmarkStart w:id="2" w:name="_Ref447128773"/>
       <w:r>
         <w:rPr>
           <w:rFonts w:ascii="Arial" w:hAnsi="Arial" w:cs="Arial"/>
@@ -861,6 +904,7 @@
         </w:rPr>
         <w:fldChar w:fldCharType="end"/>
       </w:r>
+      <w:bookmarkEnd w:id="2"/>
       <w:r>
         <w:rPr>
           <w:rFonts w:ascii="Arial" w:hAnsi="Arial" w:cs="Arial"/>
@@ -907,6 +951,7 @@
           <w:id w:val="-1661998141"/>
           <w:citation/>
         </w:sdtPr>
+        <w:sdtEndPr/>
         <w:sdtContent>
           <w:r>
             <w:rPr>
@@ -942,10 +987,1343 @@
         </w:sdtContent>
       </w:sdt>
     </w:p>
+    <w:p/>
+    <w:p>
+      <w:pPr>
+        <w:pStyle w:val="Heading1"/>
+      </w:pPr>
+      <w:r>
+        <w:t>Artificial Neural Network</w:t>
+      </w:r>
+    </w:p>
+    <w:p>
+      <w:r>
+        <w:t>The artificial neural network (ANN) used is a recurrent one with one hidden layer and one recurrent context layer</w:t>
+      </w:r>
+      <w:r>
+        <w:t xml:space="preserve"> modeled </w:t>
+      </w:r>
+      <w:r>
+        <w:t>as an Elman neural network.</w:t>
+      </w:r>
+      <w:sdt>
+        <w:sdtPr>
+          <w:id w:val="793565655"/>
+          <w:citation/>
+        </w:sdtPr>
+        <w:sdtContent>
+          <w:r>
+            <w:fldChar w:fldCharType="begin"/>
+          </w:r>
+          <w:r>
+            <w:instrText xml:space="preserve"> CITATION Che02 \l 1033 </w:instrText>
+          </w:r>
+          <w:r>
+            <w:fldChar w:fldCharType="separate"/>
+          </w:r>
+          <w:r>
+            <w:rPr>
+              <w:noProof/>
+            </w:rPr>
+            <w:t xml:space="preserve"> </w:t>
+          </w:r>
+          <w:r>
+            <w:rPr>
+              <w:noProof/>
+            </w:rPr>
+            <w:t>(Cheng, et al., 2002)</w:t>
+          </w:r>
+          <w:r>
+            <w:fldChar w:fldCharType="end"/>
+          </w:r>
+        </w:sdtContent>
+      </w:sdt>
+    </w:p>
+    <w:p>
+      <w:r>
+        <w:t xml:space="preserve">The input layer has 8 nodes which represent the Infrared (IR) sensors. The hidden and context layers both have a size of 4 and the output layer has a size of 2 representing the speeds of the 2 wheels for our e-puck robot. </w:t>
+      </w:r>
+    </w:p>
+    <w:p>
+      <w:pPr>
+        <w:keepNext/>
+        <w:jc w:val="center"/>
+      </w:pPr>
+      <w:r>
+        <w:rPr>
+          <w:noProof/>
+          <w:lang w:eastAsia="en-US"/>
+        </w:rPr>
+        <w:lastRenderedPageBreak/>
+        <w:drawing>
+          <wp:inline distT="0" distB="0" distL="0" distR="0" wp14:anchorId="6995C128" wp14:editId="311FF958">
+            <wp:extent cx="4629150" cy="3745403"/>
+            <wp:effectExtent l="0" t="0" r="0" b="7620"/>
+            <wp:docPr id="12" name="Picture 12"/>
+            <wp:cNvGraphicFramePr>
+              <a:graphicFrameLocks xmlns:a="http://schemas.openxmlformats.org/drawingml/2006/main" noChangeAspect="1"/>
+            </wp:cNvGraphicFramePr>
+            <a:graphic xmlns:a="http://schemas.openxmlformats.org/drawingml/2006/main">
+              <a:graphicData uri="http://schemas.openxmlformats.org/drawingml/2006/picture">
+                <pic:pic xmlns:pic="http://schemas.openxmlformats.org/drawingml/2006/picture">
+                  <pic:nvPicPr>
+                    <pic:cNvPr id="12" name="Elman1.gif"/>
+                    <pic:cNvPicPr/>
+                  </pic:nvPicPr>
+                  <pic:blipFill>
+                    <a:blip r:embed="rId9">
+                      <a:extLst>
+                        <a:ext uri="{28A0092B-C50C-407E-A947-70E740481C1C}">
+                          <a14:useLocalDpi xmlns:a14="http://schemas.microsoft.com/office/drawing/2010/main" val="0"/>
+                        </a:ext>
+                      </a:extLst>
+                    </a:blip>
+                    <a:stretch>
+                      <a:fillRect/>
+                    </a:stretch>
+                  </pic:blipFill>
+                  <pic:spPr>
+                    <a:xfrm>
+                      <a:off x="0" y="0"/>
+                      <a:ext cx="4648410" cy="3760986"/>
+                    </a:xfrm>
+                    <a:prstGeom prst="rect">
+                      <a:avLst/>
+                    </a:prstGeom>
+                  </pic:spPr>
+                </pic:pic>
+              </a:graphicData>
+            </a:graphic>
+          </wp:inline>
+        </w:drawing>
+      </w:r>
+    </w:p>
+    <w:p>
+      <w:pPr>
+        <w:pStyle w:val="Caption"/>
+        <w:jc w:val="center"/>
+      </w:pPr>
+      <w:bookmarkStart w:id="3" w:name="_Ref447125040"/>
+      <w:r>
+        <w:t xml:space="preserve">Figure </w:t>
+      </w:r>
+      <w:fldSimple w:instr=" SEQ Figure \* ARABIC ">
+        <w:r>
+          <w:rPr>
+            <w:noProof/>
+          </w:rPr>
+          <w:t>2</w:t>
+        </w:r>
+      </w:fldSimple>
+      <w:bookmarkEnd w:id="3"/>
+      <w:r>
+        <w:t xml:space="preserve"> Elman neural network</w:t>
+      </w:r>
+      <w:r>
+        <w:t xml:space="preserve"> example with one hidden layer and one context layer</w:t>
+      </w:r>
+    </w:p>
+    <w:p>
+      <w:r>
+        <w:rPr>
+          <w:noProof/>
+          <w:lang w:eastAsia="en-US"/>
+        </w:rPr>
+        <w:drawing>
+          <wp:anchor distT="0" distB="0" distL="114300" distR="114300" simplePos="0" relativeHeight="251658240" behindDoc="1" locked="0" layoutInCell="1" allowOverlap="1" wp14:anchorId="32AD6855" wp14:editId="418843AB">
+            <wp:simplePos x="0" y="0"/>
+            <wp:positionH relativeFrom="column">
+              <wp:posOffset>3657600</wp:posOffset>
+            </wp:positionH>
+            <wp:positionV relativeFrom="paragraph">
+              <wp:posOffset>1169035</wp:posOffset>
+            </wp:positionV>
+            <wp:extent cx="1009650" cy="336550"/>
+            <wp:effectExtent l="0" t="0" r="0" b="6350"/>
+            <wp:wrapThrough wrapText="bothSides">
+              <wp:wrapPolygon edited="0">
+                <wp:start x="13857" y="0"/>
+                <wp:lineTo x="0" y="4891"/>
+                <wp:lineTo x="0" y="17117"/>
+                <wp:lineTo x="9781" y="20785"/>
+                <wp:lineTo x="17932" y="20785"/>
+                <wp:lineTo x="21192" y="17117"/>
+                <wp:lineTo x="21192" y="11004"/>
+                <wp:lineTo x="16302" y="0"/>
+                <wp:lineTo x="13857" y="0"/>
+              </wp:wrapPolygon>
+            </wp:wrapThrough>
+            <wp:docPr id="13" name="Picture 13"/>
+            <wp:cNvGraphicFramePr>
+              <a:graphicFrameLocks xmlns:a="http://schemas.openxmlformats.org/drawingml/2006/main" noChangeAspect="1"/>
+            </wp:cNvGraphicFramePr>
+            <a:graphic xmlns:a="http://schemas.openxmlformats.org/drawingml/2006/main">
+              <a:graphicData uri="http://schemas.openxmlformats.org/drawingml/2006/picture">
+                <pic:pic xmlns:pic="http://schemas.openxmlformats.org/drawingml/2006/picture">
+                  <pic:nvPicPr>
+                    <pic:cNvPr id="13" name="sigmoid.png"/>
+                    <pic:cNvPicPr/>
+                  </pic:nvPicPr>
+                  <pic:blipFill>
+                    <a:blip r:embed="rId10">
+                      <a:extLst>
+                        <a:ext uri="{28A0092B-C50C-407E-A947-70E740481C1C}">
+                          <a14:useLocalDpi xmlns:a14="http://schemas.microsoft.com/office/drawing/2010/main" val="0"/>
+                        </a:ext>
+                      </a:extLst>
+                    </a:blip>
+                    <a:stretch>
+                      <a:fillRect/>
+                    </a:stretch>
+                  </pic:blipFill>
+                  <pic:spPr>
+                    <a:xfrm>
+                      <a:off x="0" y="0"/>
+                      <a:ext cx="1009650" cy="336550"/>
+                    </a:xfrm>
+                    <a:prstGeom prst="rect">
+                      <a:avLst/>
+                    </a:prstGeom>
+                  </pic:spPr>
+                </pic:pic>
+              </a:graphicData>
+            </a:graphic>
+          </wp:anchor>
+        </w:drawing>
+      </w:r>
+      <w:r>
+        <w:t>Having the context layer connected to the hidden layer</w:t>
+      </w:r>
+      <w:r>
+        <w:t xml:space="preserve"> as shown in </w:t>
+      </w:r>
+      <w:r>
+        <w:fldChar w:fldCharType="begin"/>
+      </w:r>
+      <w:r>
+        <w:instrText xml:space="preserve"> REF _Ref447125040 \h </w:instrText>
+      </w:r>
+      <w:r>
+        <w:fldChar w:fldCharType="separate"/>
+      </w:r>
+      <w:r>
+        <w:t xml:space="preserve">Figure </w:t>
+      </w:r>
+      <w:r>
+        <w:rPr>
+          <w:noProof/>
+        </w:rPr>
+        <w:t>2</w:t>
+      </w:r>
+      <w:r>
+        <w:fldChar w:fldCharType="end"/>
+      </w:r>
+      <w:r>
+        <w:t xml:space="preserve">, provides recurrence in our ANN and implicitly makes our controller have a memory of the moves it previously made. This is a good choice in our problem space, because the rats we are trying to model have a memory of their previous moves and this influences their movement in terms of having a tendency of moving in the same direction as they did in previous moves and not erratically changing their movement. </w:t>
+      </w:r>
+    </w:p>
+    <w:p>
+      <w:r>
+        <w:t>The activation function used is the sigmoid function:</w:t>
+      </w:r>
+    </w:p>
+    <w:p>
+      <w:r>
+        <w:t>This is a good choice in our case since the range of the sigmoid function is [-1, 1] and the range of the speed of our wheels is [-1000, 1000], which makes conversion from the output to the value we are looking for very easy (multiply the result of applying the activation function by 1000).</w:t>
+      </w:r>
+    </w:p>
+    <w:p>
+      <w:pPr>
+        <w:pStyle w:val="Heading1"/>
+      </w:pPr>
+      <w:bookmarkStart w:id="4" w:name="h.q253clagwgtc" w:colFirst="0" w:colLast="0"/>
+      <w:bookmarkEnd w:id="4"/>
+      <w:r>
+        <w:t>Genetic Algorithm</w:t>
+      </w:r>
+    </w:p>
+    <w:p>
+      <w:r>
+        <w:t xml:space="preserve">Even </w:t>
+      </w:r>
+      <w:r>
+        <w:t xml:space="preserve">though genetic algorithms are very successful there has been no standard workings for a genetic algorithm created.  This causes a problem when developing a genetic algorithm as there is no clear best practice when producing </w:t>
+      </w:r>
+      <w:r>
+        <w:t>it</w:t>
+      </w:r>
+      <w:sdt>
+        <w:sdtPr>
+          <w:rPr>
+            <w:vertAlign w:val="superscript"/>
+          </w:rPr>
+          <w:id w:val="229281979"/>
+          <w:citation/>
+        </w:sdtPr>
+        <w:sdtContent>
+          <w:r>
+            <w:rPr>
+              <w:vertAlign w:val="superscript"/>
+            </w:rPr>
+            <w:fldChar w:fldCharType="begin"/>
+          </w:r>
+          <w:r>
+            <w:instrText xml:space="preserve"> CITATION Gol89 \l 1033 </w:instrText>
+          </w:r>
+          <w:r>
+            <w:rPr>
+              <w:vertAlign w:val="superscript"/>
+            </w:rPr>
+            <w:fldChar w:fldCharType="separate"/>
+          </w:r>
+          <w:r>
+            <w:rPr>
+              <w:noProof/>
+            </w:rPr>
+            <w:t xml:space="preserve"> </w:t>
+          </w:r>
+          <w:r>
+            <w:rPr>
+              <w:noProof/>
+            </w:rPr>
+            <w:t>(Goldberg, 1989)</w:t>
+          </w:r>
+          <w:r>
+            <w:rPr>
+              <w:vertAlign w:val="superscript"/>
+            </w:rPr>
+            <w:fldChar w:fldCharType="end"/>
+          </w:r>
+        </w:sdtContent>
+      </w:sdt>
+      <w:r>
+        <w:t>, due to this there is no way to test if the genetic algorithm created i</w:t>
+      </w:r>
+      <w:r>
+        <w:t>s the optimal genetic algorithm except for trial and error.</w:t>
+      </w:r>
+    </w:p>
+    <w:p>
+      <w:r>
+        <w:lastRenderedPageBreak/>
+        <w:t>For this problem we decided to only evolve the weights of our ANN and not the activation function.</w:t>
+      </w:r>
+    </w:p>
+    <w:p>
+      <w:pPr>
+        <w:pStyle w:val="Heading2"/>
+      </w:pPr>
+      <w:r>
+        <w:t>Genotype</w:t>
+      </w:r>
+    </w:p>
+    <w:p>
+      <w:r>
+        <w:t>The genotype we used for this problem is an array of weights. These correspond to the weight matrices of our ANN.</w:t>
+      </w:r>
+    </w:p>
+    <w:p>
+      <w:pPr>
+        <w:pStyle w:val="Heading2"/>
+      </w:pPr>
+      <w:r>
+        <w:t>Fitness Function</w:t>
+      </w:r>
+    </w:p>
+    <w:p>
+      <w:r>
+        <w:t>The fitness function we created for the problem takes into account how much the robot has explored the Elevated Plus-Maze and gives penalties for “fear” when the robot is in the open arm</w:t>
+      </w:r>
+      <w:r>
+        <w:t xml:space="preserve"> </w:t>
+      </w:r>
+      <w:sdt>
+        <w:sdtPr>
+          <w:id w:val="-217057548"/>
+          <w:citation/>
+        </w:sdtPr>
+        <w:sdtContent>
+          <w:r>
+            <w:fldChar w:fldCharType="begin"/>
+          </w:r>
+          <w:r>
+            <w:instrText xml:space="preserve"> CITATION Cos \l 1033 </w:instrText>
+          </w:r>
+          <w:r>
+            <w:fldChar w:fldCharType="separate"/>
+          </w:r>
+          <w:r>
+            <w:rPr>
+              <w:noProof/>
+            </w:rPr>
+            <w:t>(Costa, et al., 2013)</w:t>
+          </w:r>
+          <w:r>
+            <w:fldChar w:fldCharType="end"/>
+          </w:r>
+        </w:sdtContent>
+      </w:sdt>
+      <w:r>
+        <w:t>.</w:t>
+      </w:r>
+    </w:p>
+    <w:p>
+      <w:pPr>
+        <w:pStyle w:val="Heading3"/>
+      </w:pPr>
+      <w:r>
+        <w:t>Exploration</w:t>
+      </w:r>
+    </w:p>
+    <w:p>
+      <w:r>
+        <w:t xml:space="preserve">The exploration element of the fitness function was done my separating the EPM into </w:t>
+      </w:r>
+      <w:r>
+        <w:t xml:space="preserve">21 areas: 5 areas for each arm and the central area. When running the demo to calculate the fitness function of the current ANN with its respective weights, we keep track of what areas the robot has been to and add to the fitness each time it explores a new area. </w:t>
+      </w:r>
+    </w:p>
+    <w:p>
+      <w:r>
+        <w:t>We also decided to remove areas from “memory” in some cases. If the robot hasn’t been in a certain area for a while, then we remove it and we provide the fitness bonus again. Also if a robot has been to a number of different areas since a specific area, then we remove it from memory. This was done to make the robot try to explore as much of the maze and enforce backtracking to find new areas.</w:t>
+      </w:r>
+    </w:p>
+    <w:p>
+      <w:pPr>
+        <w:pStyle w:val="Heading3"/>
+      </w:pPr>
+      <w:r>
+        <w:t>Fear</w:t>
+      </w:r>
+    </w:p>
+    <w:p>
+      <w:r>
+        <w:t>The fear element of the fitness is implemented by having a probability of the robot being scared for each area it is in. This is higher in open arms and lower in closed arms. We then generate a random number at each time step and if that number is lower than our fear probability in the current area, then we subtract a fear factor from the total fitness</w:t>
+      </w:r>
+    </w:p>
+    <w:p>
+      <w:r>
+        <w:t xml:space="preserve">This implementation of fear also adds randomness to our fitness function values, which may influence evolution, but it models the rat in terms of the fact that it could be scared in an area or it could not and this is random and dependent on other factors (e.g. psychological factors) which are not observable in robots. </w:t>
+      </w:r>
+    </w:p>
+    <w:p>
+      <w:pPr>
+        <w:pStyle w:val="Heading2"/>
+      </w:pPr>
+      <w:bookmarkStart w:id="5" w:name="h.lzvx7hnzks9u" w:colFirst="0" w:colLast="0"/>
+      <w:bookmarkEnd w:id="5"/>
+      <w:r>
+        <w:t>Population size</w:t>
+      </w:r>
+    </w:p>
+    <w:p>
+      <w:r>
+        <w:t>From previous studies in Biologically Inspired Computing course last semester it was found that a population between 50-100 was optimal for evolving the algorithm</w:t>
+      </w:r>
+      <w:r>
+        <w:rPr>
+          <w:vertAlign w:val="superscript"/>
+        </w:rPr>
+        <w:t xml:space="preserve"> </w:t>
+      </w:r>
+      <w:sdt>
+        <w:sdtPr>
+          <w:rPr>
+            <w:vertAlign w:val="superscript"/>
+          </w:rPr>
+          <w:id w:val="-1544439800"/>
+          <w:citation/>
+        </w:sdtPr>
+        <w:sdtContent>
+          <w:r>
+            <w:rPr>
+              <w:vertAlign w:val="superscript"/>
+            </w:rPr>
+            <w:fldChar w:fldCharType="begin"/>
+          </w:r>
+          <w:r>
+            <w:instrText xml:space="preserve"> CITATION Mit98 \l 1033 </w:instrText>
+          </w:r>
+          <w:r>
+            <w:rPr>
+              <w:vertAlign w:val="superscript"/>
+            </w:rPr>
+            <w:fldChar w:fldCharType="separate"/>
+          </w:r>
+          <w:r>
+            <w:rPr>
+              <w:noProof/>
+            </w:rPr>
+            <w:t>(Mitchell, 1998)</w:t>
+          </w:r>
+          <w:r>
+            <w:rPr>
+              <w:vertAlign w:val="superscript"/>
+            </w:rPr>
+            <w:fldChar w:fldCharType="end"/>
+          </w:r>
+        </w:sdtContent>
+      </w:sdt>
+      <w:r>
+        <w:t>.  This was tested with the developed artificial neural network using different population sizes to f</w:t>
+      </w:r>
+      <w:r>
+        <w:t>ind the optimum population size which we found was 50.</w:t>
+      </w:r>
+    </w:p>
+    <w:p/>
+    <w:p>
+      <w:pPr>
+        <w:pStyle w:val="Heading2"/>
+      </w:pPr>
+      <w:r>
+        <w:lastRenderedPageBreak/>
+        <w:t>Generations</w:t>
+      </w:r>
+    </w:p>
+    <w:p>
+      <w:r>
+        <w:t>We decided to run the GA for a number of 50 generations. This was done mostly due to time constraints, but we also observed that after that number of generations, our fitness would not increase anymore.</w:t>
+      </w:r>
+    </w:p>
+    <w:p>
+      <w:pPr>
+        <w:pStyle w:val="Heading2"/>
+      </w:pPr>
+      <w:bookmarkStart w:id="6" w:name="h.dbjtiboodgoy" w:colFirst="0" w:colLast="0"/>
+      <w:bookmarkEnd w:id="6"/>
+      <w:r>
+        <w:t xml:space="preserve">Elitism </w:t>
+      </w:r>
+    </w:p>
+    <w:p>
+      <w:r>
+        <w:t xml:space="preserve">Elitism </w:t>
+      </w:r>
+      <w:r>
+        <w:t xml:space="preserve">for the EPM problem </w:t>
+      </w:r>
+      <w:r>
+        <w:t>was shown to be</w:t>
+      </w:r>
+      <w:r>
+        <w:t xml:space="preserve"> fundamental to keeping the best individuals in the population</w:t>
+      </w:r>
+      <w:r>
+        <w:t xml:space="preserve"> </w:t>
+      </w:r>
+      <w:sdt>
+        <w:sdtPr>
+          <w:id w:val="-513989516"/>
+          <w:citation/>
+        </w:sdtPr>
+        <w:sdtContent>
+          <w:r>
+            <w:fldChar w:fldCharType="begin"/>
+          </w:r>
+          <w:r>
+            <w:instrText xml:space="preserve"> CITATION Cos \l 1033 </w:instrText>
+          </w:r>
+          <w:r>
+            <w:fldChar w:fldCharType="separate"/>
+          </w:r>
+          <w:r>
+            <w:rPr>
+              <w:noProof/>
+            </w:rPr>
+            <w:t>(Costa, et al., 2013)</w:t>
+          </w:r>
+          <w:r>
+            <w:fldChar w:fldCharType="end"/>
+          </w:r>
+        </w:sdtContent>
+      </w:sdt>
+      <w:r>
+        <w:t>. We decided to implement elitism in our GA by keeping the individuals of our population with the fitness in the top 10% of the population.</w:t>
+      </w:r>
+    </w:p>
+    <w:p>
+      <w:pPr>
+        <w:pStyle w:val="Heading2"/>
+      </w:pPr>
+      <w:r>
+        <w:t>Parent Selection</w:t>
+      </w:r>
+    </w:p>
+    <w:p>
+      <w:r>
+        <w:t xml:space="preserve">The selection scheme used for the genetic algorithm was the </w:t>
+      </w:r>
+      <w:r>
+        <w:t>tournament</w:t>
+      </w:r>
+      <w:r>
+        <w:t xml:space="preserve"> selection scheme. This allowed us to modify the selection pressure until the results were optimal and provides a degree of randomness to our selection process, while still trying to have parents that have high fitness. </w:t>
+      </w:r>
+    </w:p>
+    <w:p>
+      <w:pPr>
+        <w:pStyle w:val="Heading2"/>
+      </w:pPr>
+      <w:bookmarkStart w:id="7" w:name="h.wz6weuvwja58" w:colFirst="0" w:colLast="0"/>
+      <w:bookmarkEnd w:id="7"/>
+      <w:r>
+        <w:t xml:space="preserve">Mutation rate </w:t>
+      </w:r>
+    </w:p>
+    <w:p>
+      <w:r>
+        <w:t>As with the other parts of genetic algorithms there is no standard mutation rate, generally a low mutation rate between 0.5-2% produces a big enough change from generation to generation without making it overly random</w:t>
+      </w:r>
+      <w:r>
+        <w:rPr>
+          <w:vertAlign w:val="superscript"/>
+        </w:rPr>
+        <w:t xml:space="preserve"> </w:t>
+      </w:r>
+      <w:sdt>
+        <w:sdtPr>
+          <w:rPr>
+            <w:vertAlign w:val="superscript"/>
+          </w:rPr>
+          <w:id w:val="-851410027"/>
+          <w:citation/>
+        </w:sdtPr>
+        <w:sdtContent>
+          <w:r>
+            <w:rPr>
+              <w:vertAlign w:val="superscript"/>
+            </w:rPr>
+            <w:fldChar w:fldCharType="begin"/>
+          </w:r>
+          <w:r>
+            <w:instrText xml:space="preserve"> CITATION Sri94 \l 1033 </w:instrText>
+          </w:r>
+          <w:r>
+            <w:rPr>
+              <w:vertAlign w:val="superscript"/>
+            </w:rPr>
+            <w:fldChar w:fldCharType="separate"/>
+          </w:r>
+          <w:r>
+            <w:rPr>
+              <w:noProof/>
+            </w:rPr>
+            <w:t>(Srinivas &amp; Patnaik, 1994)</w:t>
+          </w:r>
+          <w:r>
+            <w:rPr>
+              <w:vertAlign w:val="superscript"/>
+            </w:rPr>
+            <w:fldChar w:fldCharType="end"/>
+          </w:r>
+        </w:sdtContent>
+      </w:sdt>
+      <w:r>
+        <w:t>.  As with all areas of genetic algorithms there is a probabilistic chance of mutating a genotype, the rate of mutation as with elitism should not be to</w:t>
+      </w:r>
+      <w:r>
+        <w:t>o</w:t>
+      </w:r>
+      <w:r>
+        <w:t xml:space="preserve"> high as this will run the risk of losing the good qualities of the original genotype.  Too small on the other hand will inhibit progress as only the elite genotypes will be chosen between generations.  Mutation is a secondary system within genetic algorithms as its role is restoring lost genotypes, an example would be where the population that has converged to 0 where the solution is 1, crossover would not regenerate to 1 whereas mutation could</w:t>
+      </w:r>
+      <w:r>
+        <w:t xml:space="preserve"> </w:t>
+      </w:r>
+      <w:sdt>
+        <w:sdtPr>
+          <w:id w:val="-1161467393"/>
+          <w:citation/>
+        </w:sdtPr>
+        <w:sdtContent>
+          <w:r>
+            <w:fldChar w:fldCharType="begin"/>
+          </w:r>
+          <w:r>
+            <w:instrText xml:space="preserve"> CITATION Sri94 \l 1033 </w:instrText>
+          </w:r>
+          <w:r>
+            <w:fldChar w:fldCharType="separate"/>
+          </w:r>
+          <w:r>
+            <w:rPr>
+              <w:noProof/>
+            </w:rPr>
+            <w:t>(Srinivas &amp; Patnaik, 1994)</w:t>
+          </w:r>
+          <w:r>
+            <w:fldChar w:fldCharType="end"/>
+          </w:r>
+        </w:sdtContent>
+      </w:sdt>
+      <w:r>
+        <w:t xml:space="preserve">.   The mutation rate was found using different rates while testing those rates in generations and the optimal rate </w:t>
+      </w:r>
+      <w:r>
+        <w:t xml:space="preserve">of 0.06 </w:t>
+      </w:r>
+      <w:r>
+        <w:t>was found.</w:t>
+      </w:r>
+    </w:p>
+    <w:p>
+      <w:pPr>
+        <w:pStyle w:val="Heading2"/>
+      </w:pPr>
+      <w:bookmarkStart w:id="8" w:name="h.4133fc31f6u3" w:colFirst="0" w:colLast="0"/>
+      <w:bookmarkEnd w:id="8"/>
+      <w:r>
+        <w:t xml:space="preserve">Crossover </w:t>
+      </w:r>
+    </w:p>
+    <w:p>
+      <w:r>
+        <w:t>After selection the two parents were selected for crossover</w:t>
+      </w:r>
+      <w:r>
+        <w:rPr>
+          <w:vertAlign w:val="superscript"/>
+        </w:rPr>
+        <w:t xml:space="preserve"> </w:t>
+      </w:r>
+      <w:sdt>
+        <w:sdtPr>
+          <w:rPr>
+            <w:vertAlign w:val="superscript"/>
+          </w:rPr>
+          <w:id w:val="1682468911"/>
+          <w:citation/>
+        </w:sdtPr>
+        <w:sdtContent>
+          <w:r>
+            <w:rPr>
+              <w:vertAlign w:val="superscript"/>
+            </w:rPr>
+            <w:fldChar w:fldCharType="begin"/>
+          </w:r>
+          <w:r>
+            <w:instrText xml:space="preserve"> CITATION Mit98 \l 1033 </w:instrText>
+          </w:r>
+          <w:r>
+            <w:rPr>
+              <w:vertAlign w:val="superscript"/>
+            </w:rPr>
+            <w:fldChar w:fldCharType="separate"/>
+          </w:r>
+          <w:r>
+            <w:rPr>
+              <w:noProof/>
+            </w:rPr>
+            <w:t>(Mitchell, 1998)</w:t>
+          </w:r>
+          <w:r>
+            <w:rPr>
+              <w:vertAlign w:val="superscript"/>
+            </w:rPr>
+            <w:fldChar w:fldCharType="end"/>
+          </w:r>
+        </w:sdtContent>
+      </w:sdt>
+      <w:r>
+        <w:t>, this is done to pass areas of genotype from two parents to create a child</w:t>
+      </w:r>
+      <w:r>
+        <w:t xml:space="preserve"> </w:t>
+      </w:r>
+      <w:r>
+        <w:t>(</w:t>
+      </w:r>
+      <w:r>
+        <w:fldChar w:fldCharType="begin"/>
+      </w:r>
+      <w:r>
+        <w:instrText xml:space="preserve"> REF _Ref447128782 \h </w:instrText>
+      </w:r>
+      <w:r>
+        <w:fldChar w:fldCharType="separate"/>
+      </w:r>
+      <w:r>
+        <w:t xml:space="preserve">Figure </w:t>
+      </w:r>
+      <w:r>
+        <w:rPr>
+          <w:noProof/>
+        </w:rPr>
+        <w:t>3</w:t>
+      </w:r>
+      <w:r>
+        <w:fldChar w:fldCharType="end"/>
+      </w:r>
+      <w:proofErr w:type="gramStart"/>
+      <w:r>
+        <w:t>).</w:t>
+      </w:r>
+      <w:r>
+        <w:t>The</w:t>
+      </w:r>
+      <w:proofErr w:type="gramEnd"/>
+      <w:r>
+        <w:t xml:space="preserve"> selection of the parents is important for the crossover as the chosen genotypes of the parents must fit together to produce a child.  This is a single point crossover where the algorithm invokes crossover only if a random number in the range of 0 - 1 is greater than the crossover rate otherwise the parents are unaltered</w:t>
+      </w:r>
+      <w:r>
+        <w:rPr>
+          <w:vertAlign w:val="superscript"/>
+        </w:rPr>
+        <w:t xml:space="preserve"> </w:t>
+      </w:r>
+      <w:sdt>
+        <w:sdtPr>
+          <w:rPr>
+            <w:vertAlign w:val="superscript"/>
+          </w:rPr>
+          <w:id w:val="400717174"/>
+          <w:citation/>
+        </w:sdtPr>
+        <w:sdtContent>
+          <w:r>
+            <w:rPr>
+              <w:vertAlign w:val="superscript"/>
+            </w:rPr>
+            <w:fldChar w:fldCharType="begin"/>
+          </w:r>
+          <w:r>
+            <w:instrText xml:space="preserve"> CITATION Sri94 \l 1033 </w:instrText>
+          </w:r>
+          <w:r>
+            <w:rPr>
+              <w:vertAlign w:val="superscript"/>
+            </w:rPr>
+            <w:fldChar w:fldCharType="separate"/>
+          </w:r>
+          <w:r>
+            <w:rPr>
+              <w:noProof/>
+            </w:rPr>
+            <w:t>(Srinivas &amp; Patnaik, 1994)</w:t>
+          </w:r>
+          <w:r>
+            <w:rPr>
+              <w:vertAlign w:val="superscript"/>
+            </w:rPr>
+            <w:fldChar w:fldCharType="end"/>
+          </w:r>
+        </w:sdtContent>
+      </w:sdt>
+      <w:r>
+        <w:t>.  The crossover rate is found using trial and error as with most genetic algorithms there is no standard crossover rate.</w:t>
+      </w:r>
+    </w:p>
+    <w:p>
+      <w:pPr>
+        <w:keepNext/>
+      </w:pPr>
+      <w:r>
+        <w:rPr>
+          <w:noProof/>
+        </w:rPr>
+        <w:lastRenderedPageBreak/>
+        <mc:AlternateContent>
+          <mc:Choice Requires="wpg">
+            <w:drawing>
+              <wp:inline distT="114300" distB="114300" distL="114300" distR="114300" wp14:anchorId="66981AFC" wp14:editId="74501F7E">
+                <wp:extent cx="3171825" cy="1190625"/>
+                <wp:effectExtent l="0" t="0" r="0" b="0"/>
+                <wp:docPr id="2" name="Group 2"/>
+                <wp:cNvGraphicFramePr/>
+                <a:graphic xmlns:a="http://schemas.openxmlformats.org/drawingml/2006/main">
+                  <a:graphicData uri="http://schemas.microsoft.com/office/word/2010/wordprocessingGroup">
+                    <wpg:wgp>
+                      <wpg:cNvGrpSpPr/>
+                      <wpg:grpSpPr>
+                        <a:xfrm>
+                          <a:off x="0" y="0"/>
+                          <a:ext cx="3171825" cy="1190625"/>
+                          <a:chOff x="2419350" y="657225"/>
+                          <a:chExt cx="3152775" cy="1171575"/>
+                        </a:xfrm>
+                      </wpg:grpSpPr>
+                      <wps:wsp>
+                        <wps:cNvPr id="3" name="Rectangle 3"/>
+                        <wps:cNvSpPr/>
+                        <wps:spPr>
+                          <a:xfrm>
+                            <a:off x="2419350" y="723900"/>
+                            <a:ext cx="1886100" cy="228600"/>
+                          </a:xfrm>
+                          <a:prstGeom prst="rect">
+                            <a:avLst/>
+                          </a:prstGeom>
+                          <a:solidFill>
+                            <a:srgbClr val="FF0000"/>
+                          </a:solidFill>
+                          <a:ln w="9525" cap="flat" cmpd="sng">
+                            <a:solidFill>
+                              <a:srgbClr val="FF0000"/>
+                            </a:solidFill>
+                            <a:prstDash val="solid"/>
+                            <a:round/>
+                            <a:headEnd type="none" w="med" len="med"/>
+                            <a:tailEnd type="none" w="med" len="med"/>
+                          </a:ln>
+                        </wps:spPr>
+                        <wps:txbx>
+                          <w:txbxContent>
+                            <w:p>
+                              <w:pPr>
+                                <w:spacing w:line="240" w:lineRule="auto"/>
+                                <w:textDirection w:val="btLr"/>
+                              </w:pPr>
+                            </w:p>
+                          </w:txbxContent>
+                        </wps:txbx>
+                        <wps:bodyPr lIns="91425" tIns="91425" rIns="91425" bIns="91425" anchor="ctr" anchorCtr="0"/>
+                      </wps:wsp>
+                      <wps:wsp>
+                        <wps:cNvPr id="5" name="Rectangle 5"/>
+                        <wps:cNvSpPr/>
+                        <wps:spPr>
+                          <a:xfrm>
+                            <a:off x="2419425" y="1162050"/>
+                            <a:ext cx="1886100" cy="228600"/>
+                          </a:xfrm>
+                          <a:prstGeom prst="rect">
+                            <a:avLst/>
+                          </a:prstGeom>
+                          <a:solidFill>
+                            <a:srgbClr val="0000FF"/>
+                          </a:solidFill>
+                          <a:ln w="9525" cap="flat" cmpd="sng">
+                            <a:solidFill>
+                              <a:srgbClr val="0000FF"/>
+                            </a:solidFill>
+                            <a:prstDash val="solid"/>
+                            <a:round/>
+                            <a:headEnd type="none" w="med" len="med"/>
+                            <a:tailEnd type="none" w="med" len="med"/>
+                          </a:ln>
+                        </wps:spPr>
+                        <wps:txbx>
+                          <w:txbxContent>
+                            <w:p>
+                              <w:pPr>
+                                <w:spacing w:line="240" w:lineRule="auto"/>
+                                <w:textDirection w:val="btLr"/>
+                              </w:pPr>
+                            </w:p>
+                          </w:txbxContent>
+                        </wps:txbx>
+                        <wps:bodyPr lIns="91425" tIns="91425" rIns="91425" bIns="91425" anchor="ctr" anchorCtr="0"/>
+                      </wps:wsp>
+                      <wps:wsp>
+                        <wps:cNvPr id="6" name="Rectangle 6"/>
+                        <wps:cNvSpPr/>
+                        <wps:spPr>
+                          <a:xfrm>
+                            <a:off x="2419350" y="1600200"/>
+                            <a:ext cx="1886100" cy="228600"/>
+                          </a:xfrm>
+                          <a:prstGeom prst="rect">
+                            <a:avLst/>
+                          </a:prstGeom>
+                          <a:solidFill>
+                            <a:srgbClr val="FF0000"/>
+                          </a:solidFill>
+                          <a:ln w="9525" cap="flat" cmpd="sng">
+                            <a:solidFill>
+                              <a:srgbClr val="FF0000"/>
+                            </a:solidFill>
+                            <a:prstDash val="solid"/>
+                            <a:round/>
+                            <a:headEnd type="none" w="med" len="med"/>
+                            <a:tailEnd type="none" w="med" len="med"/>
+                          </a:ln>
+                        </wps:spPr>
+                        <wps:txbx>
+                          <w:txbxContent>
+                            <w:p>
+                              <w:pPr>
+                                <w:spacing w:line="240" w:lineRule="auto"/>
+                                <w:textDirection w:val="btLr"/>
+                              </w:pPr>
+                            </w:p>
+                          </w:txbxContent>
+                        </wps:txbx>
+                        <wps:bodyPr lIns="91425" tIns="91425" rIns="91425" bIns="91425" anchor="ctr" anchorCtr="0"/>
+                      </wps:wsp>
+                      <wps:wsp>
+                        <wps:cNvPr id="7" name="Rectangle 7"/>
+                        <wps:cNvSpPr/>
+                        <wps:spPr>
+                          <a:xfrm>
+                            <a:off x="2847975" y="1600200"/>
+                            <a:ext cx="1066800" cy="228600"/>
+                          </a:xfrm>
+                          <a:prstGeom prst="rect">
+                            <a:avLst/>
+                          </a:prstGeom>
+                          <a:solidFill>
+                            <a:srgbClr val="0000FF"/>
+                          </a:solidFill>
+                          <a:ln w="9525" cap="flat" cmpd="sng">
+                            <a:solidFill>
+                              <a:srgbClr val="0000FF"/>
+                            </a:solidFill>
+                            <a:prstDash val="solid"/>
+                            <a:round/>
+                            <a:headEnd type="none" w="med" len="med"/>
+                            <a:tailEnd type="none" w="med" len="med"/>
+                          </a:ln>
+                        </wps:spPr>
+                        <wps:txbx>
+                          <w:txbxContent>
+                            <w:p>
+                              <w:pPr>
+                                <w:spacing w:line="240" w:lineRule="auto"/>
+                                <w:textDirection w:val="btLr"/>
+                              </w:pPr>
+                            </w:p>
+                          </w:txbxContent>
+                        </wps:txbx>
+                        <wps:bodyPr lIns="91425" tIns="91425" rIns="91425" bIns="91425" anchor="ctr" anchorCtr="0"/>
+                      </wps:wsp>
+                      <wps:wsp>
+                        <wps:cNvPr id="8" name="Rectangle 8"/>
+                        <wps:cNvSpPr/>
+                        <wps:spPr>
+                          <a:xfrm>
+                            <a:off x="2847975" y="1162050"/>
+                            <a:ext cx="1066800" cy="228600"/>
+                          </a:xfrm>
+                          <a:prstGeom prst="rect">
+                            <a:avLst/>
+                          </a:prstGeom>
+                          <a:solidFill>
+                            <a:srgbClr val="CFE2F3"/>
+                          </a:solidFill>
+                          <a:ln>
+                            <a:noFill/>
+                          </a:ln>
+                        </wps:spPr>
+                        <wps:txbx>
+                          <w:txbxContent>
+                            <w:p>
+                              <w:pPr>
+                                <w:spacing w:line="240" w:lineRule="auto"/>
+                                <w:textDirection w:val="btLr"/>
+                              </w:pPr>
+                            </w:p>
+                          </w:txbxContent>
+                        </wps:txbx>
+                        <wps:bodyPr lIns="91425" tIns="91425" rIns="91425" bIns="91425" anchor="ctr" anchorCtr="0"/>
+                      </wps:wsp>
+                      <wps:wsp>
+                        <wps:cNvPr id="9" name="Text Box 9"/>
+                        <wps:cNvSpPr txBox="1"/>
+                        <wps:spPr>
+                          <a:xfrm>
+                            <a:off x="4457700" y="657225"/>
+                            <a:ext cx="1066800" cy="152400"/>
+                          </a:xfrm>
+                          <a:prstGeom prst="rect">
+                            <a:avLst/>
+                          </a:prstGeom>
+                          <a:noFill/>
+                          <a:ln>
+                            <a:noFill/>
+                          </a:ln>
+                        </wps:spPr>
+                        <wps:txbx>
+                          <w:txbxContent>
+                            <w:p>
+                              <w:pPr>
+                                <w:spacing w:line="240" w:lineRule="auto"/>
+                                <w:textDirection w:val="btLr"/>
+                              </w:pPr>
+                              <w:r>
+                                <w:rPr>
+                                  <w:rFonts w:ascii="Arial" w:eastAsia="Arial" w:hAnsi="Arial" w:cs="Arial"/>
+                                  <w:color w:val="000000"/>
+                                  <w:sz w:val="22"/>
+                                </w:rPr>
+                                <w:t>Parent</w:t>
+                              </w:r>
+                            </w:p>
+                          </w:txbxContent>
+                        </wps:txbx>
+                        <wps:bodyPr lIns="91425" tIns="91425" rIns="91425" bIns="91425" anchor="t" anchorCtr="0"/>
+                      </wps:wsp>
+                      <wps:wsp>
+                        <wps:cNvPr id="10" name="Text Box 10"/>
+                        <wps:cNvSpPr txBox="1"/>
+                        <wps:spPr>
+                          <a:xfrm>
+                            <a:off x="4505325" y="1147762"/>
+                            <a:ext cx="1066800" cy="152400"/>
+                          </a:xfrm>
+                          <a:prstGeom prst="rect">
+                            <a:avLst/>
+                          </a:prstGeom>
+                          <a:noFill/>
+                          <a:ln>
+                            <a:noFill/>
+                          </a:ln>
+                        </wps:spPr>
+                        <wps:txbx>
+                          <w:txbxContent>
+                            <w:p>
+                              <w:pPr>
+                                <w:spacing w:line="240" w:lineRule="auto"/>
+                                <w:textDirection w:val="btLr"/>
+                              </w:pPr>
+                              <w:r>
+                                <w:rPr>
+                                  <w:rFonts w:ascii="Arial" w:eastAsia="Arial" w:hAnsi="Arial" w:cs="Arial"/>
+                                  <w:color w:val="000000"/>
+                                  <w:sz w:val="22"/>
+                                </w:rPr>
+                                <w:t>Parent</w:t>
+                              </w:r>
+                            </w:p>
+                          </w:txbxContent>
+                        </wps:txbx>
+                        <wps:bodyPr lIns="91425" tIns="91425" rIns="91425" bIns="91425" anchor="t" anchorCtr="0"/>
+                      </wps:wsp>
+                      <wps:wsp>
+                        <wps:cNvPr id="11" name="Text Box 11"/>
+                        <wps:cNvSpPr txBox="1"/>
+                        <wps:spPr>
+                          <a:xfrm>
+                            <a:off x="4505325" y="1552575"/>
+                            <a:ext cx="1066800" cy="152400"/>
+                          </a:xfrm>
+                          <a:prstGeom prst="rect">
+                            <a:avLst/>
+                          </a:prstGeom>
+                          <a:noFill/>
+                          <a:ln>
+                            <a:noFill/>
+                          </a:ln>
+                        </wps:spPr>
+                        <wps:txbx>
+                          <w:txbxContent>
+                            <w:p>
+                              <w:pPr>
+                                <w:spacing w:line="240" w:lineRule="auto"/>
+                                <w:textDirection w:val="btLr"/>
+                              </w:pPr>
+                              <w:r>
+                                <w:rPr>
+                                  <w:rFonts w:ascii="Arial" w:eastAsia="Arial" w:hAnsi="Arial" w:cs="Arial"/>
+                                  <w:color w:val="000000"/>
+                                  <w:sz w:val="22"/>
+                                </w:rPr>
+                                <w:t>Child</w:t>
+                              </w:r>
+                            </w:p>
+                          </w:txbxContent>
+                        </wps:txbx>
+                        <wps:bodyPr lIns="91425" tIns="91425" rIns="91425" bIns="91425" anchor="t" anchorCtr="0"/>
+                      </wps:wsp>
+                    </wpg:wgp>
+                  </a:graphicData>
+                </a:graphic>
+              </wp:inline>
+            </w:drawing>
+          </mc:Choice>
+          <mc:Fallback>
+            <w:pict>
+              <v:group w14:anchorId="66981AFC" id="Group 2" o:spid="_x0000_s1026" style="width:249.75pt;height:93.75pt;mso-position-horizontal-relative:char;mso-position-vertical-relative:line" coordorigin="24193,6572" coordsize="31527,11715" o:gfxdata="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">
+                <v:rect id="Rectangle 3" o:spid="_x0000_s1027" style="position:absolute;left:24193;top:7239;width:18861;height:2286;visibility:visible;mso-wrap-style:square;v-text-anchor:middle" o:gfxdata="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" fillcolor="red" strokecolor="red">
+                  <v:stroke joinstyle="round"/>
+                  <v:textbox inset="2.53958mm,2.53958mm,2.53958mm,2.53958mm">
+                    <w:txbxContent>
+                      <w:p>
+                        <w:pPr>
+                          <w:spacing w:line="240" w:lineRule="auto"/>
+                          <w:textDirection w:val="btLr"/>
+                        </w:pPr>
+                      </w:p>
+                    </w:txbxContent>
+                  </v:textbox>
+                </v:rect>
+                <v:rect id="Rectangle 5" o:spid="_x0000_s1028" style="position:absolute;left:24194;top:11620;width:18861;height:2286;visibility:visible;mso-wrap-style:square;v-text-anchor:middle" o:gfxdata="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" fillcolor="blue" strokecolor="blue">
+                  <v:stroke joinstyle="round"/>
+                  <v:textbox inset="2.53958mm,2.53958mm,2.53958mm,2.53958mm">
+                    <w:txbxContent>
+                      <w:p>
+                        <w:pPr>
+                          <w:spacing w:line="240" w:lineRule="auto"/>
+                          <w:textDirection w:val="btLr"/>
+                        </w:pPr>
+                      </w:p>
+                    </w:txbxContent>
+                  </v:textbox>
+                </v:rect>
+                <v:rect id="Rectangle 6" o:spid="_x0000_s1029" style="position:absolute;left:24193;top:16002;width:18861;height:2286;visibility:visible;mso-wrap-style:square;v-text-anchor:middle" o:gfxdata="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" fillcolor="red" strokecolor="red">
+                  <v:stroke joinstyle="round"/>
+                  <v:textbox inset="2.53958mm,2.53958mm,2.53958mm,2.53958mm">
+                    <w:txbxContent>
+                      <w:p>
+                        <w:pPr>
+                          <w:spacing w:line="240" w:lineRule="auto"/>
+                          <w:textDirection w:val="btLr"/>
+                        </w:pPr>
+                      </w:p>
+                    </w:txbxContent>
+                  </v:textbox>
+                </v:rect>
+                <v:rect id="Rectangle 7" o:spid="_x0000_s1030" style="position:absolute;left:28479;top:16002;width:10668;height:2286;visibility:visible;mso-wrap-style:square;v-text-anchor:middle" o:gfxdata="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" fillcolor="blue" strokecolor="blue">
+                  <v:stroke joinstyle="round"/>
+                  <v:textbox inset="2.53958mm,2.53958mm,2.53958mm,2.53958mm">
+                    <w:txbxContent>
+                      <w:p>
+                        <w:pPr>
+                          <w:spacing w:line="240" w:lineRule="auto"/>
+                          <w:textDirection w:val="btLr"/>
+                        </w:pPr>
+                      </w:p>
+                    </w:txbxContent>
+                  </v:textbox>
+                </v:rect>
+                <v:rect id="Rectangle 8" o:spid="_x0000_s1031" style="position:absolute;left:28479;top:11620;width:10668;height:2286;visibility:visible;mso-wrap-style:square;v-text-anchor:middle" o:gfxdata="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" fillcolor="#cfe2f3" stroked="f">
+                  <v:textbox inset="2.53958mm,2.53958mm,2.53958mm,2.53958mm">
+                    <w:txbxContent>
+                      <w:p>
+                        <w:pPr>
+                          <w:spacing w:line="240" w:lineRule="auto"/>
+                          <w:textDirection w:val="btLr"/>
+                        </w:pPr>
+                      </w:p>
+                    </w:txbxContent>
+                  </v:textbox>
+                </v:rect>
+                <v:shapetype id="_x0000_t202" coordsize="21600,21600" o:spt="202" path="m,l,21600r21600,l21600,xe">
+                  <v:stroke joinstyle="miter"/>
+                  <v:path gradientshapeok="t" o:connecttype="rect"/>
+                </v:shapetype>
+                <v:shape id="Text Box 9" o:spid="_x0000_s1032" type="#_x0000_t202" style="position:absolute;left:44577;top:6572;width:10668;height:1524;visibility:visible;mso-wrap-style:square;v-text-anchor:top" o:gfxdata="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" filled="f" stroked="f">
+                  <v:textbox inset="2.53958mm,2.53958mm,2.53958mm,2.53958mm">
+                    <w:txbxContent>
+                      <w:p>
+                        <w:pPr>
+                          <w:spacing w:line="240" w:lineRule="auto"/>
+                          <w:textDirection w:val="btLr"/>
+                        </w:pPr>
+                        <w:r>
+                          <w:rPr>
+                            <w:rFonts w:ascii="Arial" w:eastAsia="Arial" w:hAnsi="Arial" w:cs="Arial"/>
+                            <w:color w:val="000000"/>
+                            <w:sz w:val="22"/>
+                          </w:rPr>
+                          <w:t>Parent</w:t>
+                        </w:r>
+                      </w:p>
+                    </w:txbxContent>
+                  </v:textbox>
+                </v:shape>
+                <v:shape id="Text Box 10" o:spid="_x0000_s1033" type="#_x0000_t202" style="position:absolute;left:45053;top:11477;width:10668;height:1524;visibility:visible;mso-wrap-style:square;v-text-anchor:top" o:gfxdata="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" filled="f" stroked="f">
+                  <v:textbox inset="2.53958mm,2.53958mm,2.53958mm,2.53958mm">
+                    <w:txbxContent>
+                      <w:p>
+                        <w:pPr>
+                          <w:spacing w:line="240" w:lineRule="auto"/>
+                          <w:textDirection w:val="btLr"/>
+                        </w:pPr>
+                        <w:r>
+                          <w:rPr>
+                            <w:rFonts w:ascii="Arial" w:eastAsia="Arial" w:hAnsi="Arial" w:cs="Arial"/>
+                            <w:color w:val="000000"/>
+                            <w:sz w:val="22"/>
+                          </w:rPr>
+                          <w:t>Parent</w:t>
+                        </w:r>
+                      </w:p>
+                    </w:txbxContent>
+                  </v:textbox>
+                </v:shape>
+                <v:shape id="Text Box 11" o:spid="_x0000_s1034" type="#_x0000_t202" style="position:absolute;left:45053;top:15525;width:10668;height:1524;visibility:visible;mso-wrap-style:square;v-text-anchor:top" o:gfxdata="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" filled="f" stroked="f">
+                  <v:textbox inset="2.53958mm,2.53958mm,2.53958mm,2.53958mm">
+                    <w:txbxContent>
+                      <w:p>
+                        <w:pPr>
+                          <w:spacing w:line="240" w:lineRule="auto"/>
+                          <w:textDirection w:val="btLr"/>
+                        </w:pPr>
+                        <w:r>
+                          <w:rPr>
+                            <w:rFonts w:ascii="Arial" w:eastAsia="Arial" w:hAnsi="Arial" w:cs="Arial"/>
+                            <w:color w:val="000000"/>
+                            <w:sz w:val="22"/>
+                          </w:rPr>
+                          <w:t>Child</w:t>
+                        </w:r>
+                      </w:p>
+                    </w:txbxContent>
+                  </v:textbox>
+                </v:shape>
+                <w10:anchorlock/>
+              </v:group>
+            </w:pict>
+          </mc:Fallback>
+        </mc:AlternateContent>
+      </w:r>
+    </w:p>
+    <w:p>
+      <w:pPr>
+        <w:pStyle w:val="Caption"/>
+      </w:pPr>
+      <w:bookmarkStart w:id="9" w:name="_Ref447128782"/>
+      <w:r>
+        <w:t xml:space="preserve">Figure </w:t>
+      </w:r>
+      <w:fldSimple w:instr=" SEQ Figure \* ARABIC ">
+        <w:r>
+          <w:rPr>
+            <w:noProof/>
+          </w:rPr>
+          <w:t>3</w:t>
+        </w:r>
+      </w:fldSimple>
+      <w:bookmarkEnd w:id="9"/>
+      <w:r>
+        <w:t xml:space="preserve"> Crossover Illustration</w:t>
+      </w:r>
+    </w:p>
+    <w:p>
+      <w:pPr>
+        <w:pStyle w:val="Heading1"/>
+      </w:pPr>
+      <w:r>
+        <w:t>Conclusion And Future Developments</w:t>
+      </w:r>
+    </w:p>
+    <w:p>
+      <w:r>
+        <w:t xml:space="preserve">If we had more time, we would have wanted to </w:t>
+      </w:r>
+      <w:r>
+        <w:t>include the e-puck ground sensors in our calculation, since we made the floor of the open arms black. Behavior in our ANN may emerge after adding these in our topology and calculations.</w:t>
+      </w:r>
+    </w:p>
+    <w:p>
+      <w:r>
+        <w:t xml:space="preserve">We would have also liked to make our fitness function more complex by adding collision </w:t>
+      </w:r>
+      <w:r>
+        <w:t xml:space="preserve">detection and punishing the fitness of controllers that collide with walls. </w:t>
+      </w:r>
+    </w:p>
     <w:sdt>
       <w:sdtPr>
         <w:rPr>
-          <w:rFonts w:ascii="Arial" w:hAnsi="Arial" w:cs="Arial"/>
+          <w:rFonts w:ascii="Arial" w:eastAsiaTheme="minorEastAsia" w:hAnsi="Arial" w:cs="Arial"/>
+          <w:b w:val="0"/>
+          <w:bCs w:val="0"/>
+          <w:smallCaps w:val="0"/>
+          <w:color w:val="auto"/>
+          <w:sz w:val="22"/>
+          <w:szCs w:val="22"/>
         </w:rPr>
         <w:id w:val="-1751729496"/>
         <w:docPartObj>
@@ -955,27 +2333,15 @@
       </w:sdtPr>
       <w:sdtEndPr>
         <w:rPr>
-          <w:rFonts w:eastAsiaTheme="minorEastAsia"/>
-          <w:b w:val="0"/>
-          <w:bCs w:val="0"/>
-          <w:smallCaps w:val="0"/>
-          <w:color w:val="auto"/>
-          <w:sz w:val="22"/>
-          <w:szCs w:val="22"/>
+          <w:sz w:val="24"/>
         </w:rPr>
       </w:sdtEndPr>
       <w:sdtContent>
         <w:p>
           <w:pPr>
             <w:pStyle w:val="Heading1"/>
-            <w:rPr>
-              <w:rFonts w:ascii="Arial" w:hAnsi="Arial" w:cs="Arial"/>
-            </w:rPr>
           </w:pPr>
           <w:r>
-            <w:rPr>
-              <w:rFonts w:ascii="Arial" w:hAnsi="Arial" w:cs="Arial"/>
-            </w:rPr>
             <w:t>References</w:t>
           </w:r>
         </w:p>
@@ -987,14 +2353,13 @@
             <w:id w:val="-573587230"/>
             <w:bibliography/>
           </w:sdtPr>
+          <w:sdtEndPr/>
           <w:sdtContent>
             <w:p>
               <w:pPr>
                 <w:pStyle w:val="Bibliography"/>
                 <w:rPr>
-                  <w:rFonts w:ascii="Arial" w:hAnsi="Arial" w:cs="Arial"/>
                   <w:noProof/>
-                  <w:sz w:val="24"/>
                   <w:szCs w:val="24"/>
                 </w:rPr>
               </w:pPr>
@@ -1018,21 +2383,101 @@
               </w:r>
               <w:r>
                 <w:rPr>
-                  <w:rFonts w:ascii="Arial" w:hAnsi="Arial" w:cs="Arial"/>
                   <w:noProof/>
-                  <w:sz w:val="24"/>
-                  <w:szCs w:val="24"/>
+                </w:rPr>
+                <w:t xml:space="preserve">Cheng, Y.-C., Qi, W.-M. &amp; Cai, W.-Y., 2002. Dynamic properties of Elman and modified Elman neural network. </w:t>
+              </w:r>
+              <w:r>
+                <w:rPr>
+                  <w:i/>
+                  <w:iCs/>
+                  <w:noProof/>
+                </w:rPr>
+                <w:t xml:space="preserve">Machine Learning and Cybernetics, </w:t>
+              </w:r>
+              <w:r>
+                <w:rPr>
+                  <w:noProof/>
+                </w:rPr>
+                <w:t>Volume 2, pp. 637-640.</w:t>
+              </w:r>
+            </w:p>
+            <w:p>
+              <w:pPr>
+                <w:pStyle w:val="Bibliography"/>
+                <w:rPr>
+                  <w:noProof/>
+                </w:rPr>
+              </w:pPr>
+              <w:r>
+                <w:rPr>
+                  <w:noProof/>
+                </w:rPr>
+                <w:t xml:space="preserve">Costa, A., Vargas, P. &amp; Tinos, R., 2013. Using explicit averaging fitness for studying the behaviour of rats in a maze. </w:t>
+              </w:r>
+              <w:r>
+                <w:rPr>
+                  <w:i/>
+                  <w:iCs/>
+                  <w:noProof/>
+                </w:rPr>
+                <w:t>Bioinspired Learning and Optimization</w:t>
+              </w:r>
+              <w:r>
+                <w:rPr>
+                  <w:noProof/>
+                </w:rPr>
+                <w:t>, pp. 940-946.</w:t>
+              </w:r>
+              <w:bookmarkStart w:id="10" w:name="_GoBack"/>
+              <w:bookmarkEnd w:id="10"/>
+            </w:p>
+            <w:p>
+              <w:pPr>
+                <w:pStyle w:val="Bibliography"/>
+                <w:rPr>
+                  <w:noProof/>
+                </w:rPr>
+              </w:pPr>
+              <w:r>
+                <w:rPr>
+                  <w:noProof/>
+                </w:rPr>
+                <w:t xml:space="preserve">De Jong, K. A., 1975. </w:t>
+              </w:r>
+              <w:r>
+                <w:rPr>
+                  <w:i/>
+                  <w:iCs/>
+                  <w:noProof/>
+                </w:rPr>
+                <w:t xml:space="preserve">An Analysis of the Behaviour of a Class of Genetic Adaptive Systems, </w:t>
+              </w:r>
+              <w:r>
+                <w:rPr>
+                  <w:noProof/>
+                </w:rPr>
+                <w:t>Ann Arbor: University if Michigan.</w:t>
+              </w:r>
+            </w:p>
+            <w:p>
+              <w:pPr>
+                <w:pStyle w:val="Bibliography"/>
+                <w:rPr>
+                  <w:noProof/>
+                </w:rPr>
+              </w:pPr>
+              <w:r>
+                <w:rPr>
+                  <w:noProof/>
                 </w:rPr>
                 <w:t xml:space="preserve">File, S. E., Lippa, A., Beer, B. &amp; Lippa, M. T., 2004. Animal Tests of Anxiety. </w:t>
               </w:r>
               <w:r>
                 <w:rPr>
-                  <w:rFonts w:ascii="Arial" w:hAnsi="Arial" w:cs="Arial"/>
                   <w:i/>
                   <w:iCs/>
                   <w:noProof/>
-                  <w:sz w:val="24"/>
-                  <w:szCs w:val="24"/>
                 </w:rPr>
                 <w:t>Current protocols in neuroscience.</w:t>
               </w:r>
@@ -1041,38 +2486,26 @@
               <w:pPr>
                 <w:pStyle w:val="Bibliography"/>
                 <w:rPr>
-                  <w:rFonts w:ascii="Arial" w:hAnsi="Arial" w:cs="Arial"/>
                   <w:noProof/>
-                  <w:sz w:val="24"/>
-                  <w:szCs w:val="24"/>
                 </w:rPr>
               </w:pPr>
               <w:r>
                 <w:rPr>
-                  <w:rFonts w:ascii="Arial" w:hAnsi="Arial" w:cs="Arial"/>
                   <w:noProof/>
-                  <w:sz w:val="24"/>
-                  <w:szCs w:val="24"/>
                 </w:rPr>
                 <w:t xml:space="preserve">File, S. E. &amp; Pellow, S., 1985. The effects of triazolobenzodiazepines in two animal tests of anxiety and in the holeboard. </w:t>
               </w:r>
               <w:r>
                 <w:rPr>
-                  <w:rFonts w:ascii="Arial" w:hAnsi="Arial" w:cs="Arial"/>
                   <w:i/>
                   <w:iCs/>
                   <w:noProof/>
-                  <w:sz w:val="24"/>
-                  <w:szCs w:val="24"/>
                 </w:rPr>
                 <w:t xml:space="preserve">British Journa of Pharmacology, </w:t>
               </w:r>
               <w:r>
                 <w:rPr>
-                  <w:rFonts w:ascii="Arial" w:hAnsi="Arial" w:cs="Arial"/>
                   <w:noProof/>
-                  <w:sz w:val="24"/>
-                  <w:szCs w:val="24"/>
                 </w:rPr>
                 <w:t>86(3), pp. 729-735.</w:t>
               </w:r>
@@ -1081,29 +2514,73 @@
               <w:pPr>
                 <w:pStyle w:val="Bibliography"/>
                 <w:rPr>
-                  <w:rFonts w:ascii="Arial" w:hAnsi="Arial" w:cs="Arial"/>
                   <w:noProof/>
                 </w:rPr>
               </w:pPr>
               <w:r>
                 <w:rPr>
-                  <w:rFonts w:ascii="Arial" w:hAnsi="Arial" w:cs="Arial"/>
                   <w:noProof/>
-                  <w:sz w:val="24"/>
-                  <w:szCs w:val="24"/>
                 </w:rPr>
-                <w:t xml:space="preserve">Sandy, H., 1996. A Review of the Validity and Variability of the Elevated Plus-Maze as an </w:t>
+                <w:t xml:space="preserve">Goldberg, D. E., 1989. </w:t>
               </w:r>
               <w:r>
                 <w:rPr>
-                  <w:rFonts w:ascii="Arial" w:hAnsi="Arial" w:cs="Arial"/>
+                  <w:i/>
+                  <w:iCs/>
                   <w:noProof/>
                 </w:rPr>
-                <w:t xml:space="preserve">Animal Model of Anxiety. </w:t>
+                <w:t xml:space="preserve">Genetic Algorithms in Search, Optimisation and Machine Learning. </w:t>
               </w:r>
               <w:r>
                 <w:rPr>
-                  <w:rFonts w:ascii="Arial" w:hAnsi="Arial" w:cs="Arial"/>
+                  <w:noProof/>
+                </w:rPr>
+                <w:t>1st ed. Boston: Addison-Wesley Longman Publishing Co..</w:t>
+              </w:r>
+            </w:p>
+            <w:p>
+              <w:pPr>
+                <w:pStyle w:val="Bibliography"/>
+                <w:rPr>
+                  <w:noProof/>
+                </w:rPr>
+              </w:pPr>
+              <w:r>
+                <w:rPr>
+                  <w:noProof/>
+                </w:rPr>
+                <w:t xml:space="preserve">Mitchell, M., 1998. </w:t>
+              </w:r>
+              <w:r>
+                <w:rPr>
+                  <w:i/>
+                  <w:iCs/>
+                  <w:noProof/>
+                </w:rPr>
+                <w:t xml:space="preserve">An Introduction to Genetic Algorithms. </w:t>
+              </w:r>
+              <w:r>
+                <w:rPr>
+                  <w:noProof/>
+                </w:rPr>
+                <w:t>Cambridge: MIT Press.</w:t>
+              </w:r>
+            </w:p>
+            <w:p>
+              <w:pPr>
+                <w:pStyle w:val="Bibliography"/>
+                <w:rPr>
+                  <w:noProof/>
+                </w:rPr>
+              </w:pPr>
+              <w:r>
+                <w:rPr>
+                  <w:noProof/>
+                </w:rPr>
+                <w:t xml:space="preserve">Sandy, H., 1996. A Review of the Validity and Variability of the Elevated Plus-Maze as an Animal Model of Anxiety. </w:t>
+              </w:r>
+              <w:r>
+                <w:rPr>
                   <w:i/>
                   <w:iCs/>
                   <w:noProof/>
@@ -1112,10 +2589,37 @@
               </w:r>
               <w:r>
                 <w:rPr>
-                  <w:rFonts w:ascii="Arial" w:hAnsi="Arial" w:cs="Arial"/>
                   <w:noProof/>
                 </w:rPr>
                 <w:t>Volume 54, pp. 21-30.</w:t>
+              </w:r>
+            </w:p>
+            <w:p>
+              <w:pPr>
+                <w:pStyle w:val="Bibliography"/>
+                <w:rPr>
+                  <w:noProof/>
+                </w:rPr>
+              </w:pPr>
+              <w:r>
+                <w:rPr>
+                  <w:noProof/>
+                </w:rPr>
+                <w:t xml:space="preserve">Srinivas, M. &amp; Patnaik, L. M., 1994. Genetic algorithms: a survey. </w:t>
+              </w:r>
+              <w:r>
+                <w:rPr>
+                  <w:i/>
+                  <w:iCs/>
+                  <w:noProof/>
+                </w:rPr>
+                <w:t xml:space="preserve">Computer, </w:t>
+              </w:r>
+              <w:r>
+                <w:rPr>
+                  <w:noProof/>
+                </w:rPr>
+                <w:t>27(6), pp. 17-26.</w:t>
               </w:r>
             </w:p>
             <w:p>
@@ -1131,6 +2635,7 @@
                   <w:bCs/>
                   <w:noProof/>
                 </w:rPr>
+                <w:lastRenderedPageBreak/>
                 <w:fldChar w:fldCharType="end"/>
               </w:r>
             </w:p>
@@ -1441,6 +2946,7 @@
     <w:lsdException w:name="HTML Sample" w:semiHidden="1" w:unhideWhenUsed="1"/>
     <w:lsdException w:name="HTML Typewriter" w:semiHidden="1" w:unhideWhenUsed="1"/>
     <w:lsdException w:name="HTML Variable" w:semiHidden="1" w:unhideWhenUsed="1"/>
+    <w:lsdException w:name="Normal Table" w:semiHidden="1" w:unhideWhenUsed="1"/>
     <w:lsdException w:name="annotation subject" w:semiHidden="1" w:unhideWhenUsed="1"/>
     <w:lsdException w:name="No List" w:semiHidden="1" w:unhideWhenUsed="1"/>
     <w:lsdException w:name="Outline List 1" w:semiHidden="1" w:unhideWhenUsed="1"/>
@@ -1487,8 +2993,10 @@
     <w:lsdException w:name="Table Subtle 2" w:semiHidden="1" w:unhideWhenUsed="1"/>
     <w:lsdException w:name="Table Web 1" w:semiHidden="1" w:unhideWhenUsed="1"/>
     <w:lsdException w:name="Table Web 2" w:semiHidden="1" w:unhideWhenUsed="1"/>
+    <w:lsdException w:name="Table Web 3" w:semiHidden="1" w:unhideWhenUsed="1"/>
     <w:lsdException w:name="Balloon Text" w:semiHidden="1" w:unhideWhenUsed="1"/>
     <w:lsdException w:name="Table Grid" w:uiPriority="39"/>
+    <w:lsdException w:name="Table Theme" w:semiHidden="1" w:unhideWhenUsed="1"/>
     <w:lsdException w:name="Placeholder Text" w:semiHidden="1"/>
     <w:lsdException w:name="No Spacing" w:uiPriority="1" w:qFormat="1"/>
     <w:lsdException w:name="Light Shading" w:uiPriority="60"/>
@@ -1709,6 +3217,10 @@
   <w:style w:type="paragraph" w:default="1" w:styleId="Normal">
     <w:name w:val="Normal"/>
     <w:qFormat/>
+    <w:rsid w:val="00E95319"/>
+    <w:rPr>
+      <w:sz w:val="24"/>
+    </w:rPr>
   </w:style>
   <w:style w:type="paragraph" w:styleId="Heading1">
     <w:name w:val="heading 1"/>
@@ -1745,7 +3257,6 @@
     <w:next w:val="Normal"/>
     <w:link w:val="Heading2Char"/>
     <w:uiPriority w:val="9"/>
-    <w:semiHidden/>
     <w:unhideWhenUsed/>
     <w:qFormat/>
     <w:pPr>
@@ -1774,7 +3285,6 @@
     <w:next w:val="Normal"/>
     <w:link w:val="Heading3Char"/>
     <w:uiPriority w:val="9"/>
-    <w:semiHidden/>
     <w:unhideWhenUsed/>
     <w:qFormat/>
     <w:pPr>
@@ -1955,7 +3465,6 @@
   <w:style w:type="character" w:default="1" w:styleId="DefaultParagraphFont">
     <w:name w:val="Default Paragraph Font"/>
     <w:uiPriority w:val="1"/>
-    <w:semiHidden/>
     <w:unhideWhenUsed/>
   </w:style>
   <w:style w:type="table" w:default="1" w:styleId="TableNormal">
@@ -2056,7 +3565,6 @@
     <w:basedOn w:val="DefaultParagraphFont"/>
     <w:link w:val="Heading2"/>
     <w:uiPriority w:val="9"/>
-    <w:semiHidden/>
     <w:rPr>
       <w:rFonts w:asciiTheme="majorHAnsi" w:eastAsiaTheme="majorEastAsia" w:hAnsiTheme="majorHAnsi" w:cstheme="majorBidi"/>
       <w:b/>
@@ -2072,7 +3580,6 @@
     <w:basedOn w:val="DefaultParagraphFont"/>
     <w:link w:val="Heading3"/>
     <w:uiPriority w:val="9"/>
-    <w:semiHidden/>
     <w:rPr>
       <w:rFonts w:asciiTheme="majorHAnsi" w:eastAsiaTheme="majorEastAsia" w:hAnsiTheme="majorHAnsi" w:cstheme="majorBidi"/>
       <w:b/>
@@ -2675,7 +4182,7 @@
         </b:NameList>
       </b:Author>
     </b:Author>
-    <b:RefOrder>3</b:RefOrder>
+    <b:RefOrder>8</b:RefOrder>
   </b:Source>
   <b:Source>
     <b:Tag>Hog96</b:Tag>
@@ -2731,6 +4238,153 @@
     </b:Author>
     <b:RefOrder>2</b:RefOrder>
   </b:Source>
+  <b:Source>
+    <b:Tag>Sri94</b:Tag>
+    <b:SourceType>JournalArticle</b:SourceType>
+    <b:Guid>{2F6A6573-A106-4F03-99B4-474FA5F26137}</b:Guid>
+    <b:Author>
+      <b:Author>
+        <b:NameList>
+          <b:Person>
+            <b:Last>Srinivas</b:Last>
+            <b:First>M</b:First>
+          </b:Person>
+          <b:Person>
+            <b:Last>Patnaik</b:Last>
+            <b:First>L</b:First>
+            <b:Middle>M</b:Middle>
+          </b:Person>
+        </b:NameList>
+      </b:Author>
+    </b:Author>
+    <b:Title>Genetic algorithms: a survey</b:Title>
+    <b:Year>1994</b:Year>
+    <b:JournalName>Computer</b:JournalName>
+    <b:Pages>17-26</b:Pages>
+    <b:Volume>27</b:Volume>
+    <b:Issue>6</b:Issue>
+    <b:RefOrder>7</b:RefOrder>
+  </b:Source>
+  <b:Source>
+    <b:Tag>Gol89</b:Tag>
+    <b:SourceType>Book</b:SourceType>
+    <b:Guid>{00F0020E-8E58-4EE8-9331-D04BD5812047}</b:Guid>
+    <b:Title>Genetic Algorithms in Search, Optimisation and Machine Learning</b:Title>
+    <b:Year>1989</b:Year>
+    <b:Author>
+      <b:Author>
+        <b:NameList>
+          <b:Person>
+            <b:Last>Goldberg</b:Last>
+            <b:First>David</b:First>
+            <b:Middle>E</b:Middle>
+          </b:Person>
+        </b:NameList>
+      </b:Author>
+    </b:Author>
+    <b:City>Boston</b:City>
+    <b:Publisher>Addison-Wesley Longman Publishing Co.</b:Publisher>
+    <b:Edition>1st</b:Edition>
+    <b:RefOrder>4</b:RefOrder>
+  </b:Source>
+  <b:Source>
+    <b:Tag>Mit98</b:Tag>
+    <b:SourceType>Book</b:SourceType>
+    <b:Guid>{77BD33B0-4FFE-4337-99C7-237091552192}</b:Guid>
+    <b:Author>
+      <b:Author>
+        <b:NameList>
+          <b:Person>
+            <b:Last>Mitchell</b:Last>
+            <b:First>Melanie</b:First>
+          </b:Person>
+        </b:NameList>
+      </b:Author>
+    </b:Author>
+    <b:Title>An Introduction to Genetic Algorithms</b:Title>
+    <b:Year>1998</b:Year>
+    <b:City>Cambridge</b:City>
+    <b:Publisher>MIT Press</b:Publisher>
+    <b:RefOrder>6</b:RefOrder>
+  </b:Source>
+  <b:Source>
+    <b:Tag>DeJ75</b:Tag>
+    <b:SourceType>Report</b:SourceType>
+    <b:Guid>{D41C8D3B-14D6-4363-BACE-A8DAA830E468}</b:Guid>
+    <b:Author>
+      <b:Author>
+        <b:NameList>
+          <b:Person>
+            <b:Last>De Jong</b:Last>
+            <b:First>Kenneth</b:First>
+            <b:Middle>Alan</b:Middle>
+          </b:Person>
+        </b:NameList>
+      </b:Author>
+    </b:Author>
+    <b:Title>An Analysis of the Behaviour of a Class of Genetic Adaptive Systems</b:Title>
+    <b:Year>1975</b:Year>
+    <b:City>Ann Arbor</b:City>
+    <b:Publisher>University if Michigan</b:Publisher>
+    <b:RefOrder>9</b:RefOrder>
+  </b:Source>
+  <b:Source>
+    <b:Tag>Cos</b:Tag>
+    <b:SourceType>ArticleInAPeriodical</b:SourceType>
+    <b:Guid>{50AB1EA0-3865-4FEB-95A1-9042EDA6E406}</b:Guid>
+    <b:Author>
+      <b:Author>
+        <b:NameList>
+          <b:Person>
+            <b:Last>Costa</b:Last>
+            <b:First>Ariadne</b:First>
+          </b:Person>
+          <b:Person>
+            <b:Last>Vargas</b:Last>
+            <b:First>Patricia</b:First>
+          </b:Person>
+          <b:Person>
+            <b:Last>Tinos</b:Last>
+            <b:First>Renato</b:First>
+          </b:Person>
+        </b:NameList>
+      </b:Author>
+    </b:Author>
+    <b:Title>Using explicit averaging fitness for studying the behaviour of rats in a maze</b:Title>
+    <b:Year>2013</b:Year>
+    <b:PeriodicalTitle>Bioinspired Learning and Optimization</b:PeriodicalTitle>
+    <b:Pages>940-946</b:Pages>
+    <b:RefOrder>5</b:RefOrder>
+  </b:Source>
+  <b:Source>
+    <b:Tag>Che02</b:Tag>
+    <b:SourceType>JournalArticle</b:SourceType>
+    <b:Guid>{6A6652AD-F164-4B2E-B333-3DB8E3359D3E}</b:Guid>
+    <b:Author>
+      <b:Author>
+        <b:NameList>
+          <b:Person>
+            <b:Last>Cheng</b:Last>
+            <b:First>Yuan-Chu</b:First>
+          </b:Person>
+          <b:Person>
+            <b:Last>Qi</b:Last>
+            <b:First>Wei-Min</b:First>
+          </b:Person>
+          <b:Person>
+            <b:Last>Cai</b:Last>
+            <b:First>Wei-You</b:First>
+          </b:Person>
+        </b:NameList>
+      </b:Author>
+    </b:Author>
+    <b:Title>Dynamic properties of Elman and modified Elman neural network</b:Title>
+    <b:Year>2002</b:Year>
+    <b:Pages>637-640</b:Pages>
+    <b:JournalName>Machine Learning and Cybernetics</b:JournalName>
+    <b:Volume>2</b:Volume>
+    <b:RefOrder>3</b:RefOrder>
+  </b:Source>
 </b:Sources>
 </file>
 
@@ -2743,7 +4397,7 @@
 </file>
 
 <file path=customXml/itemProps2.xml><?xml version="1.0" encoding="utf-8"?>
-<ds:datastoreItem xmlns:ds="http://schemas.openxmlformats.org/officeDocument/2006/customXml" ds:itemID="{A10EF706-CCE0-45C2-8A8E-06C92489A9E3}">
+<ds:datastoreItem xmlns:ds="http://schemas.openxmlformats.org/officeDocument/2006/customXml" ds:itemID="{4E306CC1-C0E1-459C-9F3A-681E87044D5E}">
   <ds:schemaRefs>
     <ds:schemaRef ds:uri="http://schemas.openxmlformats.org/officeDocument/2006/bibliography"/>
   </ds:schemaRefs>

</xml_diff>